<commit_message>
M: Removed Save Plots, Add Sounds
</commit_message>
<xml_diff>
--- a/Coding Notes.docx
+++ b/Coding Notes.docx
@@ -1,7 +1,182 @@
 
 <file path=word/document.xml><?xml version="1.0" encoding="utf-8"?>
-<w:document xmlns:wpc="http://schemas.microsoft.com/office/word/2010/wordprocessingCanvas" xmlns:cx="http://schemas.microsoft.com/office/drawing/2014/chartex" xmlns:cx1="http://schemas.microsoft.com/office/drawing/2015/9/8/chartex" xmlns:cx2="http://schemas.microsoft.com/office/drawing/2015/10/21/chartex" xmlns:cx3="http://schemas.microsoft.com/office/drawing/2016/5/9/chartex" xmlns:cx4="http://schemas.microsoft.com/office/drawing/2016/5/10/chartex" xmlns:cx5="http://schemas.microsoft.com/office/drawing/2016/5/11/chartex" xmlns:cx6="http://schemas.microsoft.com/office/drawing/2016/5/12/chartex" xmlns:cx7="http://schemas.microsoft.com/office/drawing/2016/5/13/chartex" xmlns:cx8="http://schemas.microsoft.com/office/drawing/2016/5/14/chartex" xmlns:mc="http://schemas.openxmlformats.org/markup-compatibility/2006" xmlns:aink="http://schemas.microsoft.com/office/drawing/2016/ink" xmlns:am3d="http://schemas.microsoft.com/office/drawing/2017/model3d" xmlns:o="urn:schemas-microsoft-com:office:office" xmlns:oel="http://schemas.microsoft.com/office/2019/extlst" xmlns:r="http://schemas.openxmlformats.org/officeDocument/2006/relationships" xmlns:m="http://schemas.openxmlformats.org/officeDocument/2006/math" xmlns:v="urn:schemas-microsoft-com:vml" xmlns:wp14="http://schemas.microsoft.com/office/word/2010/wordprocessingDrawing" xmlns:wp="http://schemas.openxmlformats.org/drawingml/2006/wordprocessingDrawing" xmlns:w10="urn:schemas-microsoft-com:office:word" xmlns:w="http://schemas.openxmlformats.org/wordprocessingml/2006/main" xmlns:w14="http://schemas.microsoft.com/office/word/2010/wordml" xmlns:w15="http://schemas.microsoft.com/office/word/2012/wordml" xmlns:w16cex="http://schemas.microsoft.com/office/word/2018/wordml/cex" xmlns:w16cid="http://schemas.microsoft.com/office/word/2016/wordml/cid" xmlns:w16="http://schemas.microsoft.com/office/word/2018/wordml" xmlns:w16sdtdh="http://schemas.microsoft.com/office/word/2020/wordml/sdtdatahash" xmlns:w16se="http://schemas.microsoft.com/office/word/2015/wordml/symex" xmlns:wpg="http://schemas.microsoft.com/office/word/2010/wordprocessingGroup" xmlns:wpi="http://schemas.microsoft.com/office/word/2010/wordprocessingInk" xmlns:wne="http://schemas.microsoft.com/office/word/2006/wordml" xmlns:wps="http://schemas.microsoft.com/office/word/2010/wordprocessingShape" mc:Ignorable="w14 w15 w16se w16cid w16 w16cex w16sdtdh wp14">
+<w:document xmlns:wpc="http://schemas.microsoft.com/office/word/2010/wordprocessingCanvas" xmlns:cx="http://schemas.microsoft.com/office/drawing/2014/chartex" xmlns:cx1="http://schemas.microsoft.com/office/drawing/2015/9/8/chartex" xmlns:cx2="http://schemas.microsoft.com/office/drawing/2015/10/21/chartex" xmlns:cx3="http://schemas.microsoft.com/office/drawing/2016/5/9/chartex" xmlns:cx4="http://schemas.microsoft.com/office/drawing/2016/5/10/chartex" xmlns:cx5="http://schemas.microsoft.com/office/drawing/2016/5/11/chartex" xmlns:cx6="http://schemas.microsoft.com/office/drawing/2016/5/12/chartex" xmlns:cx7="http://schemas.microsoft.com/office/drawing/2016/5/13/chartex" xmlns:cx8="http://schemas.microsoft.com/office/drawing/2016/5/14/chartex" xmlns:mc="http://schemas.openxmlformats.org/markup-compatibility/2006" xmlns:aink="http://schemas.microsoft.com/office/drawing/2016/ink" xmlns:am3d="http://schemas.microsoft.com/office/drawing/2017/model3d" xmlns:o="urn:schemas-microsoft-com:office:office" xmlns:oel="http://schemas.microsoft.com/office/2019/extlst" xmlns:r="http://schemas.openxmlformats.org/officeDocument/2006/relationships" xmlns:m="http://schemas.openxmlformats.org/officeDocument/2006/math" xmlns:v="urn:schemas-microsoft-com:vml" xmlns:wp14="http://schemas.microsoft.com/office/word/2010/wordprocessingDrawing" xmlns:wp="http://schemas.openxmlformats.org/drawingml/2006/wordprocessingDrawing" xmlns:w10="urn:schemas-microsoft-com:office:word" xmlns:w="http://schemas.openxmlformats.org/wordprocessingml/2006/main" xmlns:w14="http://schemas.microsoft.com/office/word/2010/wordml" xmlns:w15="http://schemas.microsoft.com/office/word/2012/wordml" xmlns:w16cex="http://schemas.microsoft.com/office/word/2018/wordml/cex" xmlns:w16cid="http://schemas.microsoft.com/office/word/2016/wordml/cid" xmlns:w16="http://schemas.microsoft.com/office/word/2018/wordml" xmlns:w16du="http://schemas.microsoft.com/office/word/2023/wordml/word16du" xmlns:w16sdtdh="http://schemas.microsoft.com/office/word/2020/wordml/sdtdatahash" xmlns:w16sdtfl="http://schemas.microsoft.com/office/word/2024/wordml/sdtformatlock" xmlns:w16se="http://schemas.microsoft.com/office/word/2015/wordml/symex" xmlns:wpg="http://schemas.microsoft.com/office/word/2010/wordprocessingGroup" xmlns:wpi="http://schemas.microsoft.com/office/word/2010/wordprocessingInk" xmlns:wne="http://schemas.microsoft.com/office/word/2006/wordml" xmlns:wps="http://schemas.microsoft.com/office/word/2010/wordprocessingShape" mc:Ignorable="w14 w15 w16se w16cid w16 w16cex w16sdtdh w16sdtfl w16du wp14">
   <w:body>
+    <w:p>
+      <w:pPr>
+        <w:tabs>
+          <w:tab w:val="left" w:pos="270"/>
+        </w:tabs>
+        <w:rPr>
+          <w:bCs/>
+        </w:rPr>
+      </w:pPr>
+    </w:p>
+    <w:p>
+      <w:r>
+        <w:t xml:space="preserve">RT: </w:t>
+      </w:r>
+      <w:r>
+        <w:tab/>
+        <w:t>LabJack warning in M is better dialog</w:t>
+      </w:r>
+    </w:p>
+    <w:p>
+      <w:r>
+        <w:tab/>
+        <w:t>Gap/Step not setting x max correctly</w:t>
+      </w:r>
+    </w:p>
+    <w:p>
+      <w:r>
+        <w:tab/>
+      </w:r>
+      <w:r>
+        <w:tab/>
+        <w:t xml:space="preserve">during </w:t>
+      </w:r>
+      <w:proofErr w:type="spellStart"/>
+      <w:r>
+        <w:t>savePlots</w:t>
+      </w:r>
+      <w:proofErr w:type="spellEnd"/>
+    </w:p>
+    <w:p>
+      <w:r>
+        <w:t>RT, M, SR: Space bar control (missing?)</w:t>
+      </w:r>
+    </w:p>
+    <w:p/>
+    <w:p>
+      <w:r>
+        <w:t xml:space="preserve">M: </w:t>
+      </w:r>
+      <w:r>
+        <w:tab/>
+      </w:r>
+      <w:r>
+        <w:t xml:space="preserve">Perhaps remove </w:t>
+      </w:r>
+      <w:r>
+        <w:t>uniform y axis calibration between traces and average traces.</w:t>
+      </w:r>
+    </w:p>
+    <w:p>
+      <w:r>
+        <w:tab/>
+        <w:t>Add sound on saccade detect</w:t>
+      </w:r>
+    </w:p>
+    <w:p/>
+    <w:p>
+      <w:r>
+        <w:t>SR: Remove Save Plot button</w:t>
+      </w:r>
+    </w:p>
+    <w:p/>
+    <w:p>
+      <w:r>
+        <w:t>CT,RT, M, SR: Test on option key depressed</w:t>
+      </w:r>
+    </w:p>
+    <w:p/>
+    <w:p>
+      <w:proofErr w:type="spellStart"/>
+      <w:r>
+        <w:t>Autosavename</w:t>
+      </w:r>
+      <w:proofErr w:type="spellEnd"/>
+      <w:r>
+        <w:t xml:space="preserve"> (rename) needs to save last n logs</w:t>
+      </w:r>
+    </w:p>
+    <w:p/>
+    <w:p>
+      <w:r>
+        <w:t xml:space="preserve">Try </w:t>
+      </w:r>
+      <w:proofErr w:type="spellStart"/>
+      <w:r>
+        <w:t>exportgraphics</w:t>
+      </w:r>
+      <w:proofErr w:type="spellEnd"/>
+      <w:r>
+        <w:t>() again with new computers?</w:t>
+      </w:r>
+    </w:p>
+    <w:p/>
+    <w:p>
+      <w:r>
+        <w:t>To Profile:</w:t>
+      </w:r>
+    </w:p>
+    <w:p/>
+    <w:p>
+      <w:r>
+        <w:t>Profile on</w:t>
+      </w:r>
+    </w:p>
+    <w:p>
+      <w:r>
+        <w:t>Profile viewer</w:t>
+      </w:r>
+    </w:p>
+    <w:p>
+      <w:r>
+        <w:t>P = profile(‘info’)</w:t>
+      </w:r>
+    </w:p>
+    <w:p>
+      <w:r>
+        <w:t>Save filename p</w:t>
+      </w:r>
+    </w:p>
+    <w:p>
+      <w:pPr>
+        <w:tabs>
+          <w:tab w:val="left" w:pos="270"/>
+        </w:tabs>
+        <w:rPr>
+          <w:bCs/>
+        </w:rPr>
+      </w:pPr>
+    </w:p>
+    <w:p>
+      <w:pPr>
+        <w:tabs>
+          <w:tab w:val="left" w:pos="270"/>
+        </w:tabs>
+        <w:rPr>
+          <w:bCs/>
+        </w:rPr>
+      </w:pPr>
+    </w:p>
+    <w:p>
+      <w:pPr>
+        <w:tabs>
+          <w:tab w:val="left" w:pos="270"/>
+        </w:tabs>
+        <w:rPr>
+          <w:bCs/>
+        </w:rPr>
+      </w:pPr>
+      <w:r>
+        <w:rPr>
+          <w:bCs/>
+        </w:rPr>
+        <w:t>======================================</w:t>
+      </w:r>
+    </w:p>
+    <w:p>
+      <w:pPr>
+        <w:tabs>
+          <w:tab w:val="left" w:pos="270"/>
+        </w:tabs>
+        <w:rPr>
+          <w:bCs/>
+        </w:rPr>
+      </w:pPr>
+    </w:p>
     <w:p>
       <w:pPr>
         <w:tabs>
@@ -322,7 +497,7 @@
 </file>
 
 <file path=word/numbering.xml><?xml version="1.0" encoding="utf-8"?>
-<w:numbering xmlns:wpc="http://schemas.microsoft.com/office/word/2010/wordprocessingCanvas" xmlns:cx="http://schemas.microsoft.com/office/drawing/2014/chartex" xmlns:cx1="http://schemas.microsoft.com/office/drawing/2015/9/8/chartex" xmlns:cx2="http://schemas.microsoft.com/office/drawing/2015/10/21/chartex" xmlns:cx3="http://schemas.microsoft.com/office/drawing/2016/5/9/chartex" xmlns:cx4="http://schemas.microsoft.com/office/drawing/2016/5/10/chartex" xmlns:cx5="http://schemas.microsoft.com/office/drawing/2016/5/11/chartex" xmlns:cx6="http://schemas.microsoft.com/office/drawing/2016/5/12/chartex" xmlns:cx7="http://schemas.microsoft.com/office/drawing/2016/5/13/chartex" xmlns:cx8="http://schemas.microsoft.com/office/drawing/2016/5/14/chartex" xmlns:mc="http://schemas.openxmlformats.org/markup-compatibility/2006" xmlns:aink="http://schemas.microsoft.com/office/drawing/2016/ink" xmlns:am3d="http://schemas.microsoft.com/office/drawing/2017/model3d" xmlns:o="urn:schemas-microsoft-com:office:office" xmlns:oel="http://schemas.microsoft.com/office/2019/extlst" xmlns:r="http://schemas.openxmlformats.org/officeDocument/2006/relationships" xmlns:m="http://schemas.openxmlformats.org/officeDocument/2006/math" xmlns:v="urn:schemas-microsoft-com:vml" xmlns:wp14="http://schemas.microsoft.com/office/word/2010/wordprocessingDrawing" xmlns:wp="http://schemas.openxmlformats.org/drawingml/2006/wordprocessingDrawing" xmlns:w10="urn:schemas-microsoft-com:office:word" xmlns:w="http://schemas.openxmlformats.org/wordprocessingml/2006/main" xmlns:w14="http://schemas.microsoft.com/office/word/2010/wordml" xmlns:w15="http://schemas.microsoft.com/office/word/2012/wordml" xmlns:w16cex="http://schemas.microsoft.com/office/word/2018/wordml/cex" xmlns:w16cid="http://schemas.microsoft.com/office/word/2016/wordml/cid" xmlns:w16="http://schemas.microsoft.com/office/word/2018/wordml" xmlns:w16sdtdh="http://schemas.microsoft.com/office/word/2020/wordml/sdtdatahash" xmlns:w16se="http://schemas.microsoft.com/office/word/2015/wordml/symex" xmlns:wpg="http://schemas.microsoft.com/office/word/2010/wordprocessingGroup" xmlns:wpi="http://schemas.microsoft.com/office/word/2010/wordprocessingInk" xmlns:wne="http://schemas.microsoft.com/office/word/2006/wordml" xmlns:wps="http://schemas.microsoft.com/office/word/2010/wordprocessingShape" mc:Ignorable="w14 w15 w16se w16cid w16 w16cex w16sdtdh wp14">
+<w:numbering xmlns:wpc="http://schemas.microsoft.com/office/word/2010/wordprocessingCanvas" xmlns:cx="http://schemas.microsoft.com/office/drawing/2014/chartex" xmlns:cx1="http://schemas.microsoft.com/office/drawing/2015/9/8/chartex" xmlns:cx2="http://schemas.microsoft.com/office/drawing/2015/10/21/chartex" xmlns:cx3="http://schemas.microsoft.com/office/drawing/2016/5/9/chartex" xmlns:cx4="http://schemas.microsoft.com/office/drawing/2016/5/10/chartex" xmlns:cx5="http://schemas.microsoft.com/office/drawing/2016/5/11/chartex" xmlns:cx6="http://schemas.microsoft.com/office/drawing/2016/5/12/chartex" xmlns:cx7="http://schemas.microsoft.com/office/drawing/2016/5/13/chartex" xmlns:cx8="http://schemas.microsoft.com/office/drawing/2016/5/14/chartex" xmlns:mc="http://schemas.openxmlformats.org/markup-compatibility/2006" xmlns:aink="http://schemas.microsoft.com/office/drawing/2016/ink" xmlns:am3d="http://schemas.microsoft.com/office/drawing/2017/model3d" xmlns:o="urn:schemas-microsoft-com:office:office" xmlns:oel="http://schemas.microsoft.com/office/2019/extlst" xmlns:r="http://schemas.openxmlformats.org/officeDocument/2006/relationships" xmlns:m="http://schemas.openxmlformats.org/officeDocument/2006/math" xmlns:v="urn:schemas-microsoft-com:vml" xmlns:wp14="http://schemas.microsoft.com/office/word/2010/wordprocessingDrawing" xmlns:wp="http://schemas.openxmlformats.org/drawingml/2006/wordprocessingDrawing" xmlns:w10="urn:schemas-microsoft-com:office:word" xmlns:w="http://schemas.openxmlformats.org/wordprocessingml/2006/main" xmlns:w14="http://schemas.microsoft.com/office/word/2010/wordml" xmlns:w15="http://schemas.microsoft.com/office/word/2012/wordml" xmlns:w16cex="http://schemas.microsoft.com/office/word/2018/wordml/cex" xmlns:w16cid="http://schemas.microsoft.com/office/word/2016/wordml/cid" xmlns:w16="http://schemas.microsoft.com/office/word/2018/wordml" xmlns:w16du="http://schemas.microsoft.com/office/word/2023/wordml/word16du" xmlns:w16sdtdh="http://schemas.microsoft.com/office/word/2020/wordml/sdtdatahash" xmlns:w16sdtfl="http://schemas.microsoft.com/office/word/2024/wordml/sdtformatlock" xmlns:w16se="http://schemas.microsoft.com/office/word/2015/wordml/symex" xmlns:wpg="http://schemas.microsoft.com/office/word/2010/wordprocessingGroup" xmlns:wpi="http://schemas.microsoft.com/office/word/2010/wordprocessingInk" xmlns:wne="http://schemas.microsoft.com/office/word/2006/wordml" xmlns:wps="http://schemas.microsoft.com/office/word/2010/wordprocessingShape" mc:Ignorable="w14 w15 w16se w16cid w16 w16cex w16sdtdh w16sdtfl w16du wp14">
   <w:abstractNum w:abstractNumId="0" w15:restartNumberingAfterBreak="0">
     <w:nsid w:val="67975177"/>
     <w:multiLevelType w:val="hybridMultilevel"/>
@@ -606,7 +781,7 @@
 </file>
 
 <file path=word/styles.xml><?xml version="1.0" encoding="utf-8"?>
-<w:styles xmlns:mc="http://schemas.openxmlformats.org/markup-compatibility/2006" xmlns:r="http://schemas.openxmlformats.org/officeDocument/2006/relationships" xmlns:w="http://schemas.openxmlformats.org/wordprocessingml/2006/main" xmlns:w14="http://schemas.microsoft.com/office/word/2010/wordml" xmlns:w15="http://schemas.microsoft.com/office/word/2012/wordml" xmlns:w16cex="http://schemas.microsoft.com/office/word/2018/wordml/cex" xmlns:w16cid="http://schemas.microsoft.com/office/word/2016/wordml/cid" xmlns:w16="http://schemas.microsoft.com/office/word/2018/wordml" xmlns:w16sdtdh="http://schemas.microsoft.com/office/word/2020/wordml/sdtdatahash" xmlns:w16se="http://schemas.microsoft.com/office/word/2015/wordml/symex" mc:Ignorable="w14 w15 w16se w16cid w16 w16cex w16sdtdh">
+<w:styles xmlns:mc="http://schemas.openxmlformats.org/markup-compatibility/2006" xmlns:r="http://schemas.openxmlformats.org/officeDocument/2006/relationships" xmlns:w="http://schemas.openxmlformats.org/wordprocessingml/2006/main" xmlns:w14="http://schemas.microsoft.com/office/word/2010/wordml" xmlns:w15="http://schemas.microsoft.com/office/word/2012/wordml" xmlns:w16cex="http://schemas.microsoft.com/office/word/2018/wordml/cex" xmlns:w16cid="http://schemas.microsoft.com/office/word/2016/wordml/cid" xmlns:w16="http://schemas.microsoft.com/office/word/2018/wordml" xmlns:w16du="http://schemas.microsoft.com/office/word/2023/wordml/word16du" xmlns:w16sdtdh="http://schemas.microsoft.com/office/word/2020/wordml/sdtdatahash" xmlns:w16sdtfl="http://schemas.microsoft.com/office/word/2024/wordml/sdtformatlock" xmlns:w16se="http://schemas.microsoft.com/office/word/2015/wordml/symex" mc:Ignorable="w14 w15 w16se w16cid w16 w16cex w16sdtdh w16sdtfl w16du">
   <w:docDefaults>
     <w:rPrDefault>
       <w:rPr>

</xml_diff>